<commit_message>
Update - Final version of app
</commit_message>
<xml_diff>
--- a/Spring_2019/StatVizII/Project/ProjectPresentation/compileFigures.docx
+++ b/Spring_2019/StatVizII/Project/ProjectPresentation/compileFigures.docx
@@ -676,7 +676,6 @@
                           <w:p>
                             <w:pPr>
                               <w:rPr>
-                                <w:b/>
                                 <w:sz w:val="24"/>
                               </w:rPr>
                             </w:pPr>
@@ -694,6 +693,22 @@
                               </w:rPr>
                               <w:t xml:space="preserve"> (Aleatory)</w:t>
                             </w:r>
+                            <w:r>
+                              <w:rPr>
+                                <w:b/>
+                                <w:sz w:val="24"/>
+                              </w:rPr>
+                              <w:t xml:space="preserve">, </w:t>
+                            </w:r>
+                            <m:oMath>
+                              <m:r>
+                                <w:rPr>
+                                  <w:rFonts w:ascii="Cambria Math" w:hAnsi="Cambria Math"/>
+                                  <w:sz w:val="24"/>
+                                </w:rPr>
+                                <m:t>j=1, …, M</m:t>
+                              </m:r>
+                            </m:oMath>
                           </w:p>
                           <w:p>
                             <w:pPr>
@@ -1030,7 +1045,6 @@
                     <w:p>
                       <w:pPr>
                         <w:rPr>
-                          <w:b/>
                           <w:sz w:val="24"/>
                         </w:rPr>
                       </w:pPr>
@@ -1048,6 +1062,22 @@
                         </w:rPr>
                         <w:t xml:space="preserve"> (Aleatory)</w:t>
                       </w:r>
+                      <w:r>
+                        <w:rPr>
+                          <w:b/>
+                          <w:sz w:val="24"/>
+                        </w:rPr>
+                        <w:t xml:space="preserve">, </w:t>
+                      </w:r>
+                      <m:oMath>
+                        <m:r>
+                          <w:rPr>
+                            <w:rFonts w:ascii="Cambria Math" w:hAnsi="Cambria Math"/>
+                            <w:sz w:val="24"/>
+                          </w:rPr>
+                          <m:t>j=1, …, M</m:t>
+                        </m:r>
+                      </m:oMath>
                     </w:p>
                     <w:p>
                       <w:pPr>
@@ -1427,7 +1457,10 @@
         </w:drawing>
       </w:r>
     </w:p>
-    <w:p/>
+    <w:p>
+      <w:bookmarkStart w:id="0" w:name="_GoBack"/>
+      <w:bookmarkEnd w:id="0"/>
+    </w:p>
     <w:p/>
     <w:p/>
     <w:p/>
@@ -1640,6 +1673,10 @@
           <mc:Fallback>
             <w:pict>
               <v:group w14:anchorId="2497AF45" id="Group 22" o:spid="_x0000_s1028" style="position:absolute;margin-left:453pt;margin-top:276pt;width:129.6pt;height:64.2pt;z-index:251673600;mso-width-relative:margin;mso-height-relative:margin" coordorigin="617,-3886" coordsize="14393,8153" o:gfxdata="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">
+                <v:shapetype id="_x0000_t32" coordsize="21600,21600" o:spt="32" o:oned="t" path="m,l21600,21600e" filled="f">
+                  <v:path arrowok="t" fillok="f" o:connecttype="none"/>
+                  <o:lock v:ext="edit" shapetype="t"/>
+                </v:shapetype>
                 <v:shape id="Straight Arrow Connector 23" o:spid="_x0000_s1029" type="#_x0000_t32" style="position:absolute;left:617;top:-3886;width:3040;height:6819;flip:x y;visibility:visible;mso-wrap-style:square" o:connectortype="straight" o:gfxdata="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" strokecolor="#4472c4 [3204]" strokeweight=".5pt">
                   <v:stroke endarrow="block" joinstyle="miter"/>
                 </v:shape>
@@ -1997,6 +2034,9 @@
         </mc:AlternateContent>
       </w:r>
       <w:r>
+        <w:rPr>
+          <w:noProof/>
+        </w:rPr>
         <w:drawing>
           <wp:inline distT="0" distB="0" distL="0" distR="0" wp14:anchorId="0FBCF846" wp14:editId="01CF7B0D">
             <wp:extent cx="8229600" cy="4916805"/>
@@ -2040,10 +2080,7 @@
         </w:drawing>
       </w:r>
     </w:p>
-    <w:p>
-      <w:bookmarkStart w:id="0" w:name="_GoBack"/>
-      <w:bookmarkEnd w:id="0"/>
-    </w:p>
+    <w:p/>
     <w:p/>
     <w:p/>
     <w:sectPr>
@@ -2073,7 +2110,7 @@
       </w:pPr>
     </w:pPrDefault>
   </w:docDefaults>
-  <w:latentStyles w:defLockedState="0" w:defUIPriority="99" w:defSemiHidden="0" w:defUnhideWhenUsed="0" w:defQFormat="0" w:count="375">
+  <w:latentStyles w:defLockedState="0" w:defUIPriority="99" w:defSemiHidden="0" w:defUnhideWhenUsed="0" w:defQFormat="0" w:count="376">
     <w:lsdException w:name="Normal" w:uiPriority="0" w:qFormat="1"/>
     <w:lsdException w:name="heading 1" w:uiPriority="9" w:qFormat="1"/>
     <w:lsdException w:name="heading 2" w:semiHidden="1" w:uiPriority="9" w:unhideWhenUsed="1" w:qFormat="1"/>
@@ -2179,7 +2216,6 @@
     <w:lsdException w:name="HTML Sample" w:semiHidden="1" w:unhideWhenUsed="1"/>
     <w:lsdException w:name="HTML Typewriter" w:semiHidden="1" w:unhideWhenUsed="1"/>
     <w:lsdException w:name="HTML Variable" w:semiHidden="1" w:unhideWhenUsed="1"/>
-    <w:lsdException w:name="Normal Table" w:semiHidden="1" w:unhideWhenUsed="1"/>
     <w:lsdException w:name="annotation subject" w:semiHidden="1" w:unhideWhenUsed="1"/>
     <w:lsdException w:name="No List" w:semiHidden="1" w:unhideWhenUsed="1"/>
     <w:lsdException w:name="Outline List 1" w:semiHidden="1" w:unhideWhenUsed="1"/>
@@ -2226,10 +2262,8 @@
     <w:lsdException w:name="Table Subtle 2" w:semiHidden="1" w:unhideWhenUsed="1"/>
     <w:lsdException w:name="Table Web 1" w:semiHidden="1" w:unhideWhenUsed="1"/>
     <w:lsdException w:name="Table Web 2" w:semiHidden="1" w:unhideWhenUsed="1"/>
-    <w:lsdException w:name="Table Web 3" w:semiHidden="1" w:unhideWhenUsed="1"/>
     <w:lsdException w:name="Balloon Text" w:semiHidden="1" w:unhideWhenUsed="1"/>
     <w:lsdException w:name="Table Grid" w:uiPriority="39"/>
-    <w:lsdException w:name="Table Theme" w:semiHidden="1" w:unhideWhenUsed="1"/>
     <w:lsdException w:name="Placeholder Text" w:semiHidden="1"/>
     <w:lsdException w:name="No Spacing" w:uiPriority="1" w:qFormat="1"/>
     <w:lsdException w:name="Light Shading" w:uiPriority="60"/>
@@ -2449,6 +2483,7 @@
     <w:lsdException w:name="Smart Hyperlink" w:semiHidden="1" w:unhideWhenUsed="1"/>
     <w:lsdException w:name="Hashtag" w:semiHidden="1" w:unhideWhenUsed="1"/>
     <w:lsdException w:name="Unresolved Mention" w:semiHidden="1" w:unhideWhenUsed="1"/>
+    <w:lsdException w:name="Smart Link" w:semiHidden="1" w:unhideWhenUsed="1"/>
   </w:latentStyles>
   <w:style w:type="paragraph" w:default="1" w:styleId="Normal">
     <w:name w:val="Normal"/>
@@ -2457,6 +2492,7 @@
   <w:style w:type="character" w:default="1" w:styleId="DefaultParagraphFont">
     <w:name w:val="Default Paragraph Font"/>
     <w:uiPriority w:val="1"/>
+    <w:semiHidden/>
     <w:unhideWhenUsed/>
   </w:style>
   <w:style w:type="table" w:default="1" w:styleId="TableNormal">

</xml_diff>